<commit_message>
Updated and revised Event table
</commit_message>
<xml_diff>
--- a/Documentation/Diagram Hard Copy ver/Event Table.docx
+++ b/Documentation/Diagram Hard Copy ver/Event Table.docx
@@ -22,7 +22,17 @@
             <w:tcW w:w="1558" w:type="dxa"/>
           </w:tcPr>
           <w:p>
-            <w:r>
+            <w:pPr>
+              <w:rPr>
+                <w:sz w:val="20"/>
+                <w:szCs w:val="20"/>
+              </w:rPr>
+            </w:pPr>
+            <w:r>
+              <w:rPr>
+                <w:sz w:val="20"/>
+                <w:szCs w:val="20"/>
+              </w:rPr>
               <w:t>Event</w:t>
             </w:r>
           </w:p>
@@ -32,7 +42,17 @@
             <w:tcW w:w="1558" w:type="dxa"/>
           </w:tcPr>
           <w:p>
-            <w:r>
+            <w:pPr>
+              <w:rPr>
+                <w:sz w:val="20"/>
+                <w:szCs w:val="20"/>
+              </w:rPr>
+            </w:pPr>
+            <w:r>
+              <w:rPr>
+                <w:sz w:val="20"/>
+                <w:szCs w:val="20"/>
+              </w:rPr>
               <w:t>Trigger</w:t>
             </w:r>
           </w:p>
@@ -42,7 +62,17 @@
             <w:tcW w:w="1558" w:type="dxa"/>
           </w:tcPr>
           <w:p>
-            <w:r>
+            <w:pPr>
+              <w:rPr>
+                <w:sz w:val="20"/>
+                <w:szCs w:val="20"/>
+              </w:rPr>
+            </w:pPr>
+            <w:r>
+              <w:rPr>
+                <w:sz w:val="20"/>
+                <w:szCs w:val="20"/>
+              </w:rPr>
               <w:t>Source</w:t>
             </w:r>
           </w:p>
@@ -52,7 +82,17 @@
             <w:tcW w:w="1558" w:type="dxa"/>
           </w:tcPr>
           <w:p>
-            <w:r>
+            <w:pPr>
+              <w:rPr>
+                <w:sz w:val="20"/>
+                <w:szCs w:val="20"/>
+              </w:rPr>
+            </w:pPr>
+            <w:r>
+              <w:rPr>
+                <w:sz w:val="20"/>
+                <w:szCs w:val="20"/>
+              </w:rPr>
               <w:t>Use Case</w:t>
             </w:r>
           </w:p>
@@ -62,7 +102,17 @@
             <w:tcW w:w="1559" w:type="dxa"/>
           </w:tcPr>
           <w:p>
-            <w:r>
+            <w:pPr>
+              <w:rPr>
+                <w:sz w:val="20"/>
+                <w:szCs w:val="20"/>
+              </w:rPr>
+            </w:pPr>
+            <w:r>
+              <w:rPr>
+                <w:sz w:val="20"/>
+                <w:szCs w:val="20"/>
+              </w:rPr>
               <w:t>Response</w:t>
             </w:r>
           </w:p>
@@ -72,7 +122,17 @@
             <w:tcW w:w="1559" w:type="dxa"/>
           </w:tcPr>
           <w:p>
-            <w:r>
+            <w:pPr>
+              <w:rPr>
+                <w:sz w:val="20"/>
+                <w:szCs w:val="20"/>
+              </w:rPr>
+            </w:pPr>
+            <w:r>
+              <w:rPr>
+                <w:sz w:val="20"/>
+                <w:szCs w:val="20"/>
+              </w:rPr>
               <w:t>Destination</w:t>
             </w:r>
           </w:p>
@@ -84,17 +144,44 @@
             <w:tcW w:w="1558" w:type="dxa"/>
           </w:tcPr>
           <w:p>
-            <w:r>
-              <w:t>Customer gets survey form</w:t>
-            </w:r>
-          </w:p>
-        </w:tc>
-        <w:tc>
-          <w:tcPr>
-            <w:tcW w:w="1558" w:type="dxa"/>
-          </w:tcPr>
-          <w:p>
-            <w:r>
+            <w:pPr>
+              <w:rPr>
+                <w:sz w:val="20"/>
+                <w:szCs w:val="20"/>
+              </w:rPr>
+            </w:pPr>
+            <w:r>
+              <w:rPr>
+                <w:sz w:val="20"/>
+                <w:szCs w:val="20"/>
+              </w:rPr>
+              <w:t>Guest</w:t>
+            </w:r>
+            <w:r>
+              <w:rPr>
+                <w:sz w:val="20"/>
+                <w:szCs w:val="20"/>
+              </w:rPr>
+              <w:t xml:space="preserve"> gets survey form</w:t>
+            </w:r>
+          </w:p>
+        </w:tc>
+        <w:tc>
+          <w:tcPr>
+            <w:tcW w:w="1558" w:type="dxa"/>
+          </w:tcPr>
+          <w:p>
+            <w:pPr>
+              <w:rPr>
+                <w:sz w:val="20"/>
+                <w:szCs w:val="20"/>
+              </w:rPr>
+            </w:pPr>
+            <w:r>
+              <w:rPr>
+                <w:sz w:val="20"/>
+                <w:szCs w:val="20"/>
+              </w:rPr>
               <w:t>Blank survey form</w:t>
             </w:r>
           </w:p>
@@ -104,7 +191,17 @@
             <w:tcW w:w="1558" w:type="dxa"/>
           </w:tcPr>
           <w:p>
-            <w:r>
+            <w:pPr>
+              <w:rPr>
+                <w:sz w:val="20"/>
+                <w:szCs w:val="20"/>
+              </w:rPr>
+            </w:pPr>
+            <w:r>
+              <w:rPr>
+                <w:sz w:val="20"/>
+                <w:szCs w:val="20"/>
+              </w:rPr>
               <w:t>Customer</w:t>
             </w:r>
           </w:p>
@@ -114,7 +211,17 @@
             <w:tcW w:w="1558" w:type="dxa"/>
           </w:tcPr>
           <w:p>
-            <w:r>
+            <w:pPr>
+              <w:rPr>
+                <w:sz w:val="20"/>
+                <w:szCs w:val="20"/>
+              </w:rPr>
+            </w:pPr>
+            <w:r>
+              <w:rPr>
+                <w:sz w:val="20"/>
+                <w:szCs w:val="20"/>
+              </w:rPr>
               <w:t>Fill-up blank survey</w:t>
             </w:r>
           </w:p>
@@ -124,7 +231,17 @@
             <w:tcW w:w="1559" w:type="dxa"/>
           </w:tcPr>
           <w:p>
-            <w:r>
+            <w:pPr>
+              <w:rPr>
+                <w:sz w:val="20"/>
+                <w:szCs w:val="20"/>
+              </w:rPr>
+            </w:pPr>
+            <w:r>
+              <w:rPr>
+                <w:sz w:val="20"/>
+                <w:szCs w:val="20"/>
+              </w:rPr>
               <w:t>Survey Filled up</w:t>
             </w:r>
           </w:p>
@@ -134,7 +251,17 @@
             <w:tcW w:w="1559" w:type="dxa"/>
           </w:tcPr>
           <w:p>
-            <w:r>
+            <w:pPr>
+              <w:rPr>
+                <w:sz w:val="20"/>
+                <w:szCs w:val="20"/>
+              </w:rPr>
+            </w:pPr>
+            <w:r>
+              <w:rPr>
+                <w:sz w:val="20"/>
+                <w:szCs w:val="20"/>
+              </w:rPr>
               <w:t>Opera</w:t>
             </w:r>
           </w:p>
@@ -146,67 +273,118 @@
             <w:tcW w:w="1558" w:type="dxa"/>
           </w:tcPr>
           <w:p>
-            <w:r>
-              <w:t>System a</w:t>
-            </w:r>
-            <w:r>
-              <w:t>dmin Request data from Opera</w:t>
-            </w:r>
-          </w:p>
-        </w:tc>
-        <w:tc>
-          <w:tcPr>
-            <w:tcW w:w="1558" w:type="dxa"/>
-          </w:tcPr>
-          <w:p>
-            <w:r>
-              <w:t>User Specification</w:t>
-            </w:r>
-          </w:p>
-        </w:tc>
-        <w:tc>
-          <w:tcPr>
-            <w:tcW w:w="1558" w:type="dxa"/>
-          </w:tcPr>
-          <w:p>
-            <w:r>
-              <w:t>System a</w:t>
-            </w:r>
-            <w:r>
-              <w:t>dmin</w:t>
-            </w:r>
-          </w:p>
-        </w:tc>
-        <w:tc>
-          <w:tcPr>
-            <w:tcW w:w="1558" w:type="dxa"/>
-          </w:tcPr>
-          <w:p>
-            <w:r>
-              <w:t>Request data from Opera</w:t>
-            </w:r>
-          </w:p>
-        </w:tc>
-        <w:tc>
-          <w:tcPr>
-            <w:tcW w:w="1559" w:type="dxa"/>
-          </w:tcPr>
-          <w:p>
-            <w:r>
-              <w:t>Trend reports, survey data, historical r</w:t>
-            </w:r>
-            <w:r>
-              <w:t>ecords are received</w:t>
-            </w:r>
-          </w:p>
-        </w:tc>
-        <w:tc>
-          <w:tcPr>
-            <w:tcW w:w="1559" w:type="dxa"/>
-          </w:tcPr>
-          <w:p>
-            <w:r>
-              <w:t>System</w:t>
+            <w:pPr>
+              <w:rPr>
+                <w:sz w:val="20"/>
+                <w:szCs w:val="20"/>
+              </w:rPr>
+            </w:pPr>
+            <w:r>
+              <w:rPr>
+                <w:sz w:val="20"/>
+                <w:szCs w:val="20"/>
+              </w:rPr>
+              <w:t>Employees gets filled-up survey from guest</w:t>
+            </w:r>
+          </w:p>
+        </w:tc>
+        <w:tc>
+          <w:tcPr>
+            <w:tcW w:w="1558" w:type="dxa"/>
+          </w:tcPr>
+          <w:p>
+            <w:pPr>
+              <w:rPr>
+                <w:sz w:val="20"/>
+                <w:szCs w:val="20"/>
+              </w:rPr>
+            </w:pPr>
+            <w:r>
+              <w:rPr>
+                <w:sz w:val="20"/>
+                <w:szCs w:val="20"/>
+              </w:rPr>
+              <w:t>Employee gets finished survey</w:t>
+            </w:r>
+          </w:p>
+        </w:tc>
+        <w:tc>
+          <w:tcPr>
+            <w:tcW w:w="1558" w:type="dxa"/>
+          </w:tcPr>
+          <w:p>
+            <w:pPr>
+              <w:rPr>
+                <w:sz w:val="20"/>
+                <w:szCs w:val="20"/>
+              </w:rPr>
+            </w:pPr>
+            <w:r>
+              <w:rPr>
+                <w:sz w:val="20"/>
+                <w:szCs w:val="20"/>
+              </w:rPr>
+              <w:t>Employee</w:t>
+            </w:r>
+          </w:p>
+        </w:tc>
+        <w:tc>
+          <w:tcPr>
+            <w:tcW w:w="1558" w:type="dxa"/>
+          </w:tcPr>
+          <w:p>
+            <w:pPr>
+              <w:rPr>
+                <w:sz w:val="20"/>
+                <w:szCs w:val="20"/>
+              </w:rPr>
+            </w:pPr>
+            <w:r>
+              <w:rPr>
+                <w:sz w:val="20"/>
+                <w:szCs w:val="20"/>
+              </w:rPr>
+              <w:t>Collect filled-up survey</w:t>
+            </w:r>
+          </w:p>
+        </w:tc>
+        <w:tc>
+          <w:tcPr>
+            <w:tcW w:w="1559" w:type="dxa"/>
+          </w:tcPr>
+          <w:p>
+            <w:pPr>
+              <w:rPr>
+                <w:sz w:val="20"/>
+                <w:szCs w:val="20"/>
+              </w:rPr>
+            </w:pPr>
+            <w:r>
+              <w:rPr>
+                <w:sz w:val="20"/>
+                <w:szCs w:val="20"/>
+              </w:rPr>
+              <w:t>Employee has the raw results of survey</w:t>
+            </w:r>
+          </w:p>
+        </w:tc>
+        <w:tc>
+          <w:tcPr>
+            <w:tcW w:w="1559" w:type="dxa"/>
+          </w:tcPr>
+          <w:p>
+            <w:pPr>
+              <w:rPr>
+                <w:sz w:val="20"/>
+                <w:szCs w:val="20"/>
+              </w:rPr>
+            </w:pPr>
+            <w:r>
+              <w:rPr>
+                <w:sz w:val="20"/>
+                <w:szCs w:val="20"/>
+              </w:rPr>
+              <w:t>Employee</w:t>
             </w:r>
           </w:p>
         </w:tc>
@@ -217,64 +395,118 @@
             <w:tcW w:w="1558" w:type="dxa"/>
           </w:tcPr>
           <w:p>
-            <w:r>
-              <w:t>System a</w:t>
-            </w:r>
-            <w:r>
-              <w:t>dmin checks if the data received were the requested data</w:t>
-            </w:r>
-          </w:p>
-        </w:tc>
-        <w:tc>
-          <w:tcPr>
-            <w:tcW w:w="1558" w:type="dxa"/>
-          </w:tcPr>
-          <w:p>
-            <w:r>
-              <w:t>User Specification</w:t>
-            </w:r>
-          </w:p>
-        </w:tc>
-        <w:tc>
-          <w:tcPr>
-            <w:tcW w:w="1558" w:type="dxa"/>
-          </w:tcPr>
-          <w:p>
-            <w:r>
-              <w:t>System a</w:t>
-            </w:r>
-            <w:r>
-              <w:t>dmin</w:t>
-            </w:r>
-          </w:p>
-        </w:tc>
-        <w:tc>
-          <w:tcPr>
-            <w:tcW w:w="1558" w:type="dxa"/>
-          </w:tcPr>
-          <w:p>
-            <w:r>
-              <w:t>Analyze gathered data</w:t>
-            </w:r>
-          </w:p>
-        </w:tc>
-        <w:tc>
-          <w:tcPr>
-            <w:tcW w:w="1559" w:type="dxa"/>
-          </w:tcPr>
-          <w:p>
-            <w:r>
-              <w:t>Wrong data are deleted and want data are requested again</w:t>
-            </w:r>
-          </w:p>
-        </w:tc>
-        <w:tc>
-          <w:tcPr>
-            <w:tcW w:w="1559" w:type="dxa"/>
-          </w:tcPr>
-          <w:p>
-            <w:r>
-              <w:t>System</w:t>
+            <w:pPr>
+              <w:rPr>
+                <w:sz w:val="20"/>
+                <w:szCs w:val="20"/>
+              </w:rPr>
+            </w:pPr>
+            <w:r>
+              <w:rPr>
+                <w:sz w:val="20"/>
+                <w:szCs w:val="20"/>
+              </w:rPr>
+              <w:t>Once collected employee encodes survey data to the computer (excel)</w:t>
+            </w:r>
+          </w:p>
+        </w:tc>
+        <w:tc>
+          <w:tcPr>
+            <w:tcW w:w="1558" w:type="dxa"/>
+          </w:tcPr>
+          <w:p>
+            <w:pPr>
+              <w:rPr>
+                <w:sz w:val="20"/>
+                <w:szCs w:val="20"/>
+              </w:rPr>
+            </w:pPr>
+            <w:r>
+              <w:rPr>
+                <w:sz w:val="20"/>
+                <w:szCs w:val="20"/>
+              </w:rPr>
+              <w:t>Employee encodes data</w:t>
+            </w:r>
+          </w:p>
+        </w:tc>
+        <w:tc>
+          <w:tcPr>
+            <w:tcW w:w="1558" w:type="dxa"/>
+          </w:tcPr>
+          <w:p>
+            <w:pPr>
+              <w:rPr>
+                <w:sz w:val="20"/>
+                <w:szCs w:val="20"/>
+              </w:rPr>
+            </w:pPr>
+            <w:r>
+              <w:rPr>
+                <w:sz w:val="20"/>
+                <w:szCs w:val="20"/>
+              </w:rPr>
+              <w:t>Employee</w:t>
+            </w:r>
+          </w:p>
+        </w:tc>
+        <w:tc>
+          <w:tcPr>
+            <w:tcW w:w="1558" w:type="dxa"/>
+          </w:tcPr>
+          <w:p>
+            <w:pPr>
+              <w:rPr>
+                <w:sz w:val="20"/>
+                <w:szCs w:val="20"/>
+              </w:rPr>
+            </w:pPr>
+            <w:r>
+              <w:rPr>
+                <w:sz w:val="20"/>
+                <w:szCs w:val="20"/>
+              </w:rPr>
+              <w:t>Encode Survey Data</w:t>
+            </w:r>
+          </w:p>
+        </w:tc>
+        <w:tc>
+          <w:tcPr>
+            <w:tcW w:w="1559" w:type="dxa"/>
+          </w:tcPr>
+          <w:p>
+            <w:pPr>
+              <w:rPr>
+                <w:sz w:val="20"/>
+                <w:szCs w:val="20"/>
+              </w:rPr>
+            </w:pPr>
+            <w:r>
+              <w:rPr>
+                <w:sz w:val="20"/>
+                <w:szCs w:val="20"/>
+              </w:rPr>
+              <w:t>Data are encoded and ready for distribution</w:t>
+            </w:r>
+          </w:p>
+        </w:tc>
+        <w:tc>
+          <w:tcPr>
+            <w:tcW w:w="1559" w:type="dxa"/>
+          </w:tcPr>
+          <w:p>
+            <w:pPr>
+              <w:rPr>
+                <w:sz w:val="20"/>
+                <w:szCs w:val="20"/>
+              </w:rPr>
+            </w:pPr>
+            <w:r>
+              <w:rPr>
+                <w:sz w:val="20"/>
+                <w:szCs w:val="20"/>
+              </w:rPr>
+              <w:t>Opera</w:t>
             </w:r>
           </w:p>
         </w:tc>
@@ -285,33 +517,71 @@
             <w:tcW w:w="1558" w:type="dxa"/>
           </w:tcPr>
           <w:p>
-            <w:r>
+            <w:pPr>
+              <w:rPr>
+                <w:sz w:val="20"/>
+                <w:szCs w:val="20"/>
+              </w:rPr>
+            </w:pPr>
+            <w:r>
+              <w:rPr>
+                <w:sz w:val="20"/>
+                <w:szCs w:val="20"/>
+              </w:rPr>
               <w:t>System a</w:t>
             </w:r>
             <w:r>
-              <w:t>dmin sets or modifies parameters</w:t>
-            </w:r>
-          </w:p>
-        </w:tc>
-        <w:tc>
-          <w:tcPr>
-            <w:tcW w:w="1558" w:type="dxa"/>
-          </w:tcPr>
-          <w:p>
-            <w:r>
-              <w:t>User change parameters</w:t>
-            </w:r>
-          </w:p>
-        </w:tc>
-        <w:tc>
-          <w:tcPr>
-            <w:tcW w:w="1558" w:type="dxa"/>
-          </w:tcPr>
-          <w:p>
-            <w:r>
+              <w:rPr>
+                <w:sz w:val="20"/>
+                <w:szCs w:val="20"/>
+              </w:rPr>
+              <w:t>dmin request data from sources (employee)</w:t>
+            </w:r>
+          </w:p>
+        </w:tc>
+        <w:tc>
+          <w:tcPr>
+            <w:tcW w:w="1558" w:type="dxa"/>
+          </w:tcPr>
+          <w:p>
+            <w:pPr>
+              <w:rPr>
+                <w:sz w:val="20"/>
+                <w:szCs w:val="20"/>
+              </w:rPr>
+            </w:pPr>
+            <w:r>
+              <w:rPr>
+                <w:sz w:val="20"/>
+                <w:szCs w:val="20"/>
+              </w:rPr>
+              <w:t>User Specification</w:t>
+            </w:r>
+          </w:p>
+        </w:tc>
+        <w:tc>
+          <w:tcPr>
+            <w:tcW w:w="1558" w:type="dxa"/>
+          </w:tcPr>
+          <w:p>
+            <w:pPr>
+              <w:rPr>
+                <w:sz w:val="20"/>
+                <w:szCs w:val="20"/>
+              </w:rPr>
+            </w:pPr>
+            <w:r>
+              <w:rPr>
+                <w:sz w:val="20"/>
+                <w:szCs w:val="20"/>
+              </w:rPr>
               <w:t>System a</w:t>
             </w:r>
             <w:r>
+              <w:rPr>
+                <w:sz w:val="20"/>
+                <w:szCs w:val="20"/>
+              </w:rPr>
               <w:t>dmin</w:t>
             </w:r>
           </w:p>
@@ -321,27 +591,57 @@
             <w:tcW w:w="1558" w:type="dxa"/>
           </w:tcPr>
           <w:p>
-            <w:r>
-              <w:t>Set or update parameters</w:t>
-            </w:r>
-          </w:p>
-        </w:tc>
-        <w:tc>
-          <w:tcPr>
-            <w:tcW w:w="1559" w:type="dxa"/>
-          </w:tcPr>
-          <w:p>
-            <w:r>
-              <w:t>Parameters for the predictive analytics is changed or set</w:t>
-            </w:r>
-          </w:p>
-        </w:tc>
-        <w:tc>
-          <w:tcPr>
-            <w:tcW w:w="1559" w:type="dxa"/>
-          </w:tcPr>
-          <w:p>
-            <w:r>
+            <w:pPr>
+              <w:rPr>
+                <w:sz w:val="20"/>
+                <w:szCs w:val="20"/>
+              </w:rPr>
+            </w:pPr>
+            <w:r>
+              <w:rPr>
+                <w:sz w:val="20"/>
+                <w:szCs w:val="20"/>
+              </w:rPr>
+              <w:t>Import Data</w:t>
+            </w:r>
+          </w:p>
+        </w:tc>
+        <w:tc>
+          <w:tcPr>
+            <w:tcW w:w="1559" w:type="dxa"/>
+          </w:tcPr>
+          <w:p>
+            <w:pPr>
+              <w:rPr>
+                <w:sz w:val="20"/>
+                <w:szCs w:val="20"/>
+              </w:rPr>
+            </w:pPr>
+            <w:r>
+              <w:rPr>
+                <w:sz w:val="20"/>
+                <w:szCs w:val="20"/>
+              </w:rPr>
+              <w:t>System admin gets survey results</w:t>
+            </w:r>
+          </w:p>
+        </w:tc>
+        <w:tc>
+          <w:tcPr>
+            <w:tcW w:w="1559" w:type="dxa"/>
+          </w:tcPr>
+          <w:p>
+            <w:pPr>
+              <w:rPr>
+                <w:sz w:val="20"/>
+                <w:szCs w:val="20"/>
+              </w:rPr>
+            </w:pPr>
+            <w:r>
+              <w:rPr>
+                <w:sz w:val="20"/>
+                <w:szCs w:val="20"/>
+              </w:rPr>
               <w:t>System</w:t>
             </w:r>
           </w:p>
@@ -353,61 +653,123 @@
             <w:tcW w:w="1558" w:type="dxa"/>
           </w:tcPr>
           <w:p>
-            <w:r>
-              <w:t>System admin generate prediction report</w:t>
-            </w:r>
-          </w:p>
-        </w:tc>
-        <w:tc>
-          <w:tcPr>
-            <w:tcW w:w="1558" w:type="dxa"/>
-          </w:tcPr>
-          <w:p>
-            <w:r>
-              <w:t>User select kinds of report to be produce</w:t>
-            </w:r>
-          </w:p>
-        </w:tc>
-        <w:tc>
-          <w:tcPr>
-            <w:tcW w:w="1558" w:type="dxa"/>
-          </w:tcPr>
-          <w:p>
-            <w:r>
-              <w:t>System admin</w:t>
-            </w:r>
-          </w:p>
-        </w:tc>
-        <w:tc>
-          <w:tcPr>
-            <w:tcW w:w="1558" w:type="dxa"/>
-          </w:tcPr>
-          <w:p>
-            <w:r>
-              <w:t>Create prediction report</w:t>
-            </w:r>
-          </w:p>
-        </w:tc>
-        <w:tc>
-          <w:tcPr>
-            <w:tcW w:w="1559" w:type="dxa"/>
-          </w:tcPr>
-          <w:p>
-            <w:r>
-              <w:t>System creates report</w:t>
-            </w:r>
-          </w:p>
-        </w:tc>
-        <w:tc>
-          <w:tcPr>
-            <w:tcW w:w="1559" w:type="dxa"/>
-          </w:tcPr>
-          <w:p>
-            <w:r>
-              <w:t>System</w:t>
-            </w:r>
-          </w:p>
-        </w:tc>
+            <w:pPr>
+              <w:rPr>
+                <w:sz w:val="20"/>
+                <w:szCs w:val="20"/>
+              </w:rPr>
+            </w:pPr>
+            <w:r>
+              <w:rPr>
+                <w:sz w:val="20"/>
+                <w:szCs w:val="20"/>
+              </w:rPr>
+              <w:t>Once encoded employee sends data to Opera for storing and other purposes</w:t>
+            </w:r>
+          </w:p>
+        </w:tc>
+        <w:tc>
+          <w:tcPr>
+            <w:tcW w:w="1558" w:type="dxa"/>
+          </w:tcPr>
+          <w:p>
+            <w:pPr>
+              <w:rPr>
+                <w:sz w:val="20"/>
+                <w:szCs w:val="20"/>
+              </w:rPr>
+            </w:pPr>
+            <w:r>
+              <w:rPr>
+                <w:sz w:val="20"/>
+                <w:szCs w:val="20"/>
+              </w:rPr>
+              <w:t>Employee sends data to opera</w:t>
+            </w:r>
+          </w:p>
+        </w:tc>
+        <w:tc>
+          <w:tcPr>
+            <w:tcW w:w="1558" w:type="dxa"/>
+          </w:tcPr>
+          <w:p>
+            <w:pPr>
+              <w:rPr>
+                <w:sz w:val="20"/>
+                <w:szCs w:val="20"/>
+              </w:rPr>
+            </w:pPr>
+            <w:r>
+              <w:rPr>
+                <w:sz w:val="20"/>
+                <w:szCs w:val="20"/>
+              </w:rPr>
+              <w:t>Employee</w:t>
+            </w:r>
+          </w:p>
+        </w:tc>
+        <w:tc>
+          <w:tcPr>
+            <w:tcW w:w="1558" w:type="dxa"/>
+          </w:tcPr>
+          <w:p>
+            <w:pPr>
+              <w:rPr>
+                <w:sz w:val="20"/>
+                <w:szCs w:val="20"/>
+              </w:rPr>
+            </w:pPr>
+            <w:r>
+              <w:rPr>
+                <w:sz w:val="20"/>
+                <w:szCs w:val="20"/>
+              </w:rPr>
+              <w:t>Send recorded data to opera</w:t>
+            </w:r>
+          </w:p>
+        </w:tc>
+        <w:tc>
+          <w:tcPr>
+            <w:tcW w:w="1559" w:type="dxa"/>
+          </w:tcPr>
+          <w:p>
+            <w:pPr>
+              <w:rPr>
+                <w:sz w:val="20"/>
+                <w:szCs w:val="20"/>
+              </w:rPr>
+            </w:pPr>
+            <w:r>
+              <w:rPr>
+                <w:sz w:val="20"/>
+                <w:szCs w:val="20"/>
+              </w:rPr>
+              <w:t>Opera system gets encoded data</w:t>
+            </w:r>
+          </w:p>
+        </w:tc>
+        <w:tc>
+          <w:tcPr>
+            <w:tcW w:w="1559" w:type="dxa"/>
+          </w:tcPr>
+          <w:p>
+            <w:pPr>
+              <w:rPr>
+                <w:sz w:val="20"/>
+                <w:szCs w:val="20"/>
+              </w:rPr>
+            </w:pPr>
+            <w:r>
+              <w:rPr>
+                <w:sz w:val="20"/>
+                <w:szCs w:val="20"/>
+              </w:rPr>
+              <w:t>Opera</w:t>
+            </w:r>
+          </w:p>
+        </w:tc>
+        <w:bookmarkStart w:id="0" w:name="_GoBack"/>
+        <w:bookmarkEnd w:id="0"/>
       </w:tr>
       <w:tr>
         <w:tc>
@@ -415,63 +777,131 @@
             <w:tcW w:w="1558" w:type="dxa"/>
           </w:tcPr>
           <w:p>
-            <w:r>
-              <w:t xml:space="preserve">System admin </w:t>
-            </w:r>
-            <w:r>
-              <w:t xml:space="preserve">or manager </w:t>
-            </w:r>
-            <w:r>
-              <w:t>manage reports created by the system</w:t>
-            </w:r>
-          </w:p>
-        </w:tc>
-        <w:tc>
-          <w:tcPr>
-            <w:tcW w:w="1558" w:type="dxa"/>
-          </w:tcPr>
-          <w:p>
-            <w:r>
-              <w:t>User validates report</w:t>
-            </w:r>
-          </w:p>
-        </w:tc>
-        <w:tc>
-          <w:tcPr>
-            <w:tcW w:w="1558" w:type="dxa"/>
-          </w:tcPr>
-          <w:p>
-            <w:r>
-              <w:t>System admin &amp; manager</w:t>
-            </w:r>
-          </w:p>
-        </w:tc>
-        <w:tc>
-          <w:tcPr>
-            <w:tcW w:w="1558" w:type="dxa"/>
-          </w:tcPr>
-          <w:p>
-            <w:r>
-              <w:t>Manager prediction reports</w:t>
-            </w:r>
-          </w:p>
-        </w:tc>
-        <w:tc>
-          <w:tcPr>
-            <w:tcW w:w="1559" w:type="dxa"/>
-          </w:tcPr>
-          <w:p>
-            <w:r>
-              <w:t>Apply changes if there is</w:t>
-            </w:r>
-          </w:p>
-        </w:tc>
-        <w:tc>
-          <w:tcPr>
-            <w:tcW w:w="1559" w:type="dxa"/>
-          </w:tcPr>
-          <w:p>
-            <w:r>
+            <w:pPr>
+              <w:rPr>
+                <w:sz w:val="20"/>
+                <w:szCs w:val="20"/>
+              </w:rPr>
+            </w:pPr>
+            <w:r>
+              <w:rPr>
+                <w:sz w:val="20"/>
+                <w:szCs w:val="20"/>
+              </w:rPr>
+              <w:t>System a</w:t>
+            </w:r>
+            <w:r>
+              <w:rPr>
+                <w:sz w:val="20"/>
+                <w:szCs w:val="20"/>
+              </w:rPr>
+              <w:t>dmin checks if the data received were the requested data</w:t>
+            </w:r>
+          </w:p>
+        </w:tc>
+        <w:tc>
+          <w:tcPr>
+            <w:tcW w:w="1558" w:type="dxa"/>
+          </w:tcPr>
+          <w:p>
+            <w:pPr>
+              <w:rPr>
+                <w:sz w:val="20"/>
+                <w:szCs w:val="20"/>
+              </w:rPr>
+            </w:pPr>
+            <w:r>
+              <w:rPr>
+                <w:sz w:val="20"/>
+                <w:szCs w:val="20"/>
+              </w:rPr>
+              <w:t>User Specification</w:t>
+            </w:r>
+          </w:p>
+        </w:tc>
+        <w:tc>
+          <w:tcPr>
+            <w:tcW w:w="1558" w:type="dxa"/>
+          </w:tcPr>
+          <w:p>
+            <w:pPr>
+              <w:rPr>
+                <w:sz w:val="20"/>
+                <w:szCs w:val="20"/>
+              </w:rPr>
+            </w:pPr>
+            <w:r>
+              <w:rPr>
+                <w:sz w:val="20"/>
+                <w:szCs w:val="20"/>
+              </w:rPr>
+              <w:t>System a</w:t>
+            </w:r>
+            <w:r>
+              <w:rPr>
+                <w:sz w:val="20"/>
+                <w:szCs w:val="20"/>
+              </w:rPr>
+              <w:t>dmin</w:t>
+            </w:r>
+          </w:p>
+        </w:tc>
+        <w:tc>
+          <w:tcPr>
+            <w:tcW w:w="1558" w:type="dxa"/>
+          </w:tcPr>
+          <w:p>
+            <w:pPr>
+              <w:rPr>
+                <w:sz w:val="20"/>
+                <w:szCs w:val="20"/>
+              </w:rPr>
+            </w:pPr>
+            <w:r>
+              <w:rPr>
+                <w:sz w:val="20"/>
+                <w:szCs w:val="20"/>
+              </w:rPr>
+              <w:t>Analyze gathered data</w:t>
+            </w:r>
+          </w:p>
+        </w:tc>
+        <w:tc>
+          <w:tcPr>
+            <w:tcW w:w="1559" w:type="dxa"/>
+          </w:tcPr>
+          <w:p>
+            <w:pPr>
+              <w:rPr>
+                <w:sz w:val="20"/>
+                <w:szCs w:val="20"/>
+              </w:rPr>
+            </w:pPr>
+            <w:r>
+              <w:rPr>
+                <w:sz w:val="20"/>
+                <w:szCs w:val="20"/>
+              </w:rPr>
+              <w:t>Wrong data are deleted and want data are requested again</w:t>
+            </w:r>
+          </w:p>
+        </w:tc>
+        <w:tc>
+          <w:tcPr>
+            <w:tcW w:w="1559" w:type="dxa"/>
+          </w:tcPr>
+          <w:p>
+            <w:pPr>
+              <w:rPr>
+                <w:sz w:val="20"/>
+                <w:szCs w:val="20"/>
+              </w:rPr>
+            </w:pPr>
+            <w:r>
+              <w:rPr>
+                <w:sz w:val="20"/>
+                <w:szCs w:val="20"/>
+              </w:rPr>
               <w:t>System</w:t>
             </w:r>
           </w:p>
@@ -483,7 +913,540 @@
             <w:tcW w:w="1558" w:type="dxa"/>
           </w:tcPr>
           <w:p>
-            <w:r>
+            <w:pPr>
+              <w:rPr>
+                <w:sz w:val="20"/>
+                <w:szCs w:val="20"/>
+              </w:rPr>
+            </w:pPr>
+            <w:r>
+              <w:rPr>
+                <w:sz w:val="20"/>
+                <w:szCs w:val="20"/>
+              </w:rPr>
+              <w:t>System a</w:t>
+            </w:r>
+            <w:r>
+              <w:rPr>
+                <w:sz w:val="20"/>
+                <w:szCs w:val="20"/>
+              </w:rPr>
+              <w:t>dmin sets or modifies parameters</w:t>
+            </w:r>
+          </w:p>
+        </w:tc>
+        <w:tc>
+          <w:tcPr>
+            <w:tcW w:w="1558" w:type="dxa"/>
+          </w:tcPr>
+          <w:p>
+            <w:pPr>
+              <w:rPr>
+                <w:sz w:val="20"/>
+                <w:szCs w:val="20"/>
+              </w:rPr>
+            </w:pPr>
+            <w:r>
+              <w:rPr>
+                <w:sz w:val="20"/>
+                <w:szCs w:val="20"/>
+              </w:rPr>
+              <w:t>User change parameters</w:t>
+            </w:r>
+          </w:p>
+        </w:tc>
+        <w:tc>
+          <w:tcPr>
+            <w:tcW w:w="1558" w:type="dxa"/>
+          </w:tcPr>
+          <w:p>
+            <w:pPr>
+              <w:rPr>
+                <w:sz w:val="20"/>
+                <w:szCs w:val="20"/>
+              </w:rPr>
+            </w:pPr>
+            <w:r>
+              <w:rPr>
+                <w:sz w:val="20"/>
+                <w:szCs w:val="20"/>
+              </w:rPr>
+              <w:t>System a</w:t>
+            </w:r>
+            <w:r>
+              <w:rPr>
+                <w:sz w:val="20"/>
+                <w:szCs w:val="20"/>
+              </w:rPr>
+              <w:t>dmin</w:t>
+            </w:r>
+          </w:p>
+        </w:tc>
+        <w:tc>
+          <w:tcPr>
+            <w:tcW w:w="1558" w:type="dxa"/>
+          </w:tcPr>
+          <w:p>
+            <w:pPr>
+              <w:rPr>
+                <w:sz w:val="20"/>
+                <w:szCs w:val="20"/>
+              </w:rPr>
+            </w:pPr>
+            <w:r>
+              <w:rPr>
+                <w:sz w:val="20"/>
+                <w:szCs w:val="20"/>
+              </w:rPr>
+              <w:t>Set or update parameters</w:t>
+            </w:r>
+          </w:p>
+        </w:tc>
+        <w:tc>
+          <w:tcPr>
+            <w:tcW w:w="1559" w:type="dxa"/>
+          </w:tcPr>
+          <w:p>
+            <w:pPr>
+              <w:rPr>
+                <w:sz w:val="20"/>
+                <w:szCs w:val="20"/>
+              </w:rPr>
+            </w:pPr>
+            <w:r>
+              <w:rPr>
+                <w:sz w:val="20"/>
+                <w:szCs w:val="20"/>
+              </w:rPr>
+              <w:t>Parameters for the predictive analytics is changed or set</w:t>
+            </w:r>
+          </w:p>
+        </w:tc>
+        <w:tc>
+          <w:tcPr>
+            <w:tcW w:w="1559" w:type="dxa"/>
+          </w:tcPr>
+          <w:p>
+            <w:pPr>
+              <w:rPr>
+                <w:sz w:val="20"/>
+                <w:szCs w:val="20"/>
+              </w:rPr>
+            </w:pPr>
+            <w:r>
+              <w:rPr>
+                <w:sz w:val="20"/>
+                <w:szCs w:val="20"/>
+              </w:rPr>
+              <w:t>System</w:t>
+            </w:r>
+          </w:p>
+        </w:tc>
+      </w:tr>
+      <w:tr>
+        <w:tc>
+          <w:tcPr>
+            <w:tcW w:w="1558" w:type="dxa"/>
+          </w:tcPr>
+          <w:p>
+            <w:pPr>
+              <w:rPr>
+                <w:sz w:val="20"/>
+                <w:szCs w:val="20"/>
+              </w:rPr>
+            </w:pPr>
+            <w:r>
+              <w:rPr>
+                <w:sz w:val="20"/>
+                <w:szCs w:val="20"/>
+              </w:rPr>
+              <w:t>System admin generate prediction report</w:t>
+            </w:r>
+          </w:p>
+        </w:tc>
+        <w:tc>
+          <w:tcPr>
+            <w:tcW w:w="1558" w:type="dxa"/>
+          </w:tcPr>
+          <w:p>
+            <w:pPr>
+              <w:rPr>
+                <w:sz w:val="20"/>
+                <w:szCs w:val="20"/>
+              </w:rPr>
+            </w:pPr>
+            <w:r>
+              <w:rPr>
+                <w:sz w:val="20"/>
+                <w:szCs w:val="20"/>
+              </w:rPr>
+              <w:t>User select kinds of report to be produce</w:t>
+            </w:r>
+          </w:p>
+        </w:tc>
+        <w:tc>
+          <w:tcPr>
+            <w:tcW w:w="1558" w:type="dxa"/>
+          </w:tcPr>
+          <w:p>
+            <w:pPr>
+              <w:rPr>
+                <w:sz w:val="20"/>
+                <w:szCs w:val="20"/>
+              </w:rPr>
+            </w:pPr>
+            <w:r>
+              <w:rPr>
+                <w:sz w:val="20"/>
+                <w:szCs w:val="20"/>
+              </w:rPr>
+              <w:t>System admin</w:t>
+            </w:r>
+          </w:p>
+        </w:tc>
+        <w:tc>
+          <w:tcPr>
+            <w:tcW w:w="1558" w:type="dxa"/>
+          </w:tcPr>
+          <w:p>
+            <w:pPr>
+              <w:rPr>
+                <w:sz w:val="20"/>
+                <w:szCs w:val="20"/>
+              </w:rPr>
+            </w:pPr>
+            <w:r>
+              <w:rPr>
+                <w:sz w:val="20"/>
+                <w:szCs w:val="20"/>
+              </w:rPr>
+              <w:t>Create prediction report</w:t>
+            </w:r>
+          </w:p>
+        </w:tc>
+        <w:tc>
+          <w:tcPr>
+            <w:tcW w:w="1559" w:type="dxa"/>
+          </w:tcPr>
+          <w:p>
+            <w:pPr>
+              <w:rPr>
+                <w:sz w:val="20"/>
+                <w:szCs w:val="20"/>
+              </w:rPr>
+            </w:pPr>
+            <w:r>
+              <w:rPr>
+                <w:sz w:val="20"/>
+                <w:szCs w:val="20"/>
+              </w:rPr>
+              <w:t>System creates report</w:t>
+            </w:r>
+          </w:p>
+        </w:tc>
+        <w:tc>
+          <w:tcPr>
+            <w:tcW w:w="1559" w:type="dxa"/>
+          </w:tcPr>
+          <w:p>
+            <w:pPr>
+              <w:rPr>
+                <w:sz w:val="20"/>
+                <w:szCs w:val="20"/>
+              </w:rPr>
+            </w:pPr>
+            <w:r>
+              <w:rPr>
+                <w:sz w:val="20"/>
+                <w:szCs w:val="20"/>
+              </w:rPr>
+              <w:t>System</w:t>
+            </w:r>
+          </w:p>
+        </w:tc>
+      </w:tr>
+      <w:tr>
+        <w:tc>
+          <w:tcPr>
+            <w:tcW w:w="1558" w:type="dxa"/>
+          </w:tcPr>
+          <w:p>
+            <w:pPr>
+              <w:rPr>
+                <w:sz w:val="20"/>
+                <w:szCs w:val="20"/>
+              </w:rPr>
+            </w:pPr>
+            <w:r>
+              <w:rPr>
+                <w:sz w:val="20"/>
+                <w:szCs w:val="20"/>
+              </w:rPr>
+              <w:t xml:space="preserve">System admin </w:t>
+            </w:r>
+            <w:r>
+              <w:rPr>
+                <w:sz w:val="20"/>
+                <w:szCs w:val="20"/>
+              </w:rPr>
+              <w:t xml:space="preserve">or manager </w:t>
+            </w:r>
+            <w:r>
+              <w:rPr>
+                <w:sz w:val="20"/>
+                <w:szCs w:val="20"/>
+              </w:rPr>
+              <w:t>manage reports created by the system</w:t>
+            </w:r>
+          </w:p>
+        </w:tc>
+        <w:tc>
+          <w:tcPr>
+            <w:tcW w:w="1558" w:type="dxa"/>
+          </w:tcPr>
+          <w:p>
+            <w:pPr>
+              <w:rPr>
+                <w:sz w:val="20"/>
+                <w:szCs w:val="20"/>
+              </w:rPr>
+            </w:pPr>
+            <w:r>
+              <w:rPr>
+                <w:sz w:val="20"/>
+                <w:szCs w:val="20"/>
+              </w:rPr>
+              <w:t>User validates report</w:t>
+            </w:r>
+          </w:p>
+        </w:tc>
+        <w:tc>
+          <w:tcPr>
+            <w:tcW w:w="1558" w:type="dxa"/>
+          </w:tcPr>
+          <w:p>
+            <w:pPr>
+              <w:rPr>
+                <w:sz w:val="20"/>
+                <w:szCs w:val="20"/>
+              </w:rPr>
+            </w:pPr>
+            <w:r>
+              <w:rPr>
+                <w:sz w:val="20"/>
+                <w:szCs w:val="20"/>
+              </w:rPr>
+              <w:t>System admin &amp; manager</w:t>
+            </w:r>
+          </w:p>
+        </w:tc>
+        <w:tc>
+          <w:tcPr>
+            <w:tcW w:w="1558" w:type="dxa"/>
+          </w:tcPr>
+          <w:p>
+            <w:pPr>
+              <w:rPr>
+                <w:sz w:val="20"/>
+                <w:szCs w:val="20"/>
+              </w:rPr>
+            </w:pPr>
+            <w:r>
+              <w:rPr>
+                <w:sz w:val="20"/>
+                <w:szCs w:val="20"/>
+              </w:rPr>
+              <w:t xml:space="preserve">Manage </w:t>
+            </w:r>
+            <w:r>
+              <w:rPr>
+                <w:sz w:val="20"/>
+                <w:szCs w:val="20"/>
+              </w:rPr>
+              <w:t>prediction reports</w:t>
+            </w:r>
+          </w:p>
+        </w:tc>
+        <w:tc>
+          <w:tcPr>
+            <w:tcW w:w="1559" w:type="dxa"/>
+          </w:tcPr>
+          <w:p>
+            <w:pPr>
+              <w:rPr>
+                <w:sz w:val="20"/>
+                <w:szCs w:val="20"/>
+              </w:rPr>
+            </w:pPr>
+            <w:r>
+              <w:rPr>
+                <w:sz w:val="20"/>
+                <w:szCs w:val="20"/>
+              </w:rPr>
+              <w:t>Apply changes if there is</w:t>
+            </w:r>
+          </w:p>
+        </w:tc>
+        <w:tc>
+          <w:tcPr>
+            <w:tcW w:w="1559" w:type="dxa"/>
+          </w:tcPr>
+          <w:p>
+            <w:pPr>
+              <w:rPr>
+                <w:sz w:val="20"/>
+                <w:szCs w:val="20"/>
+              </w:rPr>
+            </w:pPr>
+            <w:r>
+              <w:rPr>
+                <w:sz w:val="20"/>
+                <w:szCs w:val="20"/>
+              </w:rPr>
+              <w:t>System</w:t>
+            </w:r>
+          </w:p>
+        </w:tc>
+      </w:tr>
+      <w:tr>
+        <w:tc>
+          <w:tcPr>
+            <w:tcW w:w="1558" w:type="dxa"/>
+          </w:tcPr>
+          <w:p>
+            <w:pPr>
+              <w:rPr>
+                <w:sz w:val="20"/>
+                <w:szCs w:val="20"/>
+              </w:rPr>
+            </w:pPr>
+            <w:r>
+              <w:rPr>
+                <w:sz w:val="20"/>
+                <w:szCs w:val="20"/>
+              </w:rPr>
+              <w:t>System admin manages user who can access the system and data created</w:t>
+            </w:r>
+          </w:p>
+        </w:tc>
+        <w:tc>
+          <w:tcPr>
+            <w:tcW w:w="1558" w:type="dxa"/>
+          </w:tcPr>
+          <w:p>
+            <w:pPr>
+              <w:rPr>
+                <w:sz w:val="20"/>
+                <w:szCs w:val="20"/>
+              </w:rPr>
+            </w:pPr>
+            <w:r>
+              <w:rPr>
+                <w:sz w:val="20"/>
+                <w:szCs w:val="20"/>
+              </w:rPr>
+              <w:t>System administrator selects a user then assign role</w:t>
+            </w:r>
+          </w:p>
+        </w:tc>
+        <w:tc>
+          <w:tcPr>
+            <w:tcW w:w="1558" w:type="dxa"/>
+          </w:tcPr>
+          <w:p>
+            <w:pPr>
+              <w:rPr>
+                <w:sz w:val="20"/>
+                <w:szCs w:val="20"/>
+              </w:rPr>
+            </w:pPr>
+            <w:r>
+              <w:rPr>
+                <w:sz w:val="20"/>
+                <w:szCs w:val="20"/>
+              </w:rPr>
+              <w:t>System admin</w:t>
+            </w:r>
+          </w:p>
+        </w:tc>
+        <w:tc>
+          <w:tcPr>
+            <w:tcW w:w="1558" w:type="dxa"/>
+          </w:tcPr>
+          <w:p>
+            <w:pPr>
+              <w:rPr>
+                <w:sz w:val="20"/>
+                <w:szCs w:val="20"/>
+              </w:rPr>
+            </w:pPr>
+            <w:r>
+              <w:rPr>
+                <w:sz w:val="20"/>
+                <w:szCs w:val="20"/>
+              </w:rPr>
+              <w:t>Manage Role</w:t>
+            </w:r>
+          </w:p>
+        </w:tc>
+        <w:tc>
+          <w:tcPr>
+            <w:tcW w:w="1559" w:type="dxa"/>
+          </w:tcPr>
+          <w:p>
+            <w:pPr>
+              <w:rPr>
+                <w:sz w:val="20"/>
+                <w:szCs w:val="20"/>
+              </w:rPr>
+            </w:pPr>
+            <w:r>
+              <w:rPr>
+                <w:sz w:val="20"/>
+                <w:szCs w:val="20"/>
+              </w:rPr>
+              <w:t>User are either able to access or no authorization to access the system</w:t>
+            </w:r>
+          </w:p>
+        </w:tc>
+        <w:tc>
+          <w:tcPr>
+            <w:tcW w:w="1559" w:type="dxa"/>
+          </w:tcPr>
+          <w:p>
+            <w:pPr>
+              <w:rPr>
+                <w:sz w:val="20"/>
+                <w:szCs w:val="20"/>
+              </w:rPr>
+            </w:pPr>
+            <w:r>
+              <w:rPr>
+                <w:sz w:val="20"/>
+                <w:szCs w:val="20"/>
+              </w:rPr>
+              <w:t>System</w:t>
+            </w:r>
+          </w:p>
+        </w:tc>
+      </w:tr>
+      <w:tr>
+        <w:tc>
+          <w:tcPr>
+            <w:tcW w:w="1558" w:type="dxa"/>
+          </w:tcPr>
+          <w:p>
+            <w:pPr>
+              <w:rPr>
+                <w:sz w:val="20"/>
+                <w:szCs w:val="20"/>
+              </w:rPr>
+            </w:pPr>
+            <w:r>
+              <w:rPr>
+                <w:sz w:val="20"/>
+                <w:szCs w:val="20"/>
+              </w:rPr>
               <w:t>Manager gets reports</w:t>
             </w:r>
           </w:p>
@@ -493,7 +1456,17 @@
             <w:tcW w:w="1558" w:type="dxa"/>
           </w:tcPr>
           <w:p>
-            <w:r>
+            <w:pPr>
+              <w:rPr>
+                <w:sz w:val="20"/>
+                <w:szCs w:val="20"/>
+              </w:rPr>
+            </w:pPr>
+            <w:r>
+              <w:rPr>
+                <w:sz w:val="20"/>
+                <w:szCs w:val="20"/>
+              </w:rPr>
               <w:t>System checks role of user</w:t>
             </w:r>
           </w:p>
@@ -503,7 +1476,17 @@
             <w:tcW w:w="1558" w:type="dxa"/>
           </w:tcPr>
           <w:p>
-            <w:r>
+            <w:pPr>
+              <w:rPr>
+                <w:sz w:val="20"/>
+                <w:szCs w:val="20"/>
+              </w:rPr>
+            </w:pPr>
+            <w:r>
+              <w:rPr>
+                <w:sz w:val="20"/>
+                <w:szCs w:val="20"/>
+              </w:rPr>
               <w:t>Manager</w:t>
             </w:r>
           </w:p>
@@ -513,7 +1496,17 @@
             <w:tcW w:w="1558" w:type="dxa"/>
           </w:tcPr>
           <w:p>
-            <w:r>
+            <w:pPr>
+              <w:rPr>
+                <w:sz w:val="20"/>
+                <w:szCs w:val="20"/>
+              </w:rPr>
+            </w:pPr>
+            <w:r>
+              <w:rPr>
+                <w:sz w:val="20"/>
+                <w:szCs w:val="20"/>
+              </w:rPr>
               <w:t>Get reports</w:t>
             </w:r>
           </w:p>
@@ -523,7 +1516,17 @@
             <w:tcW w:w="1559" w:type="dxa"/>
           </w:tcPr>
           <w:p>
-            <w:r>
+            <w:pPr>
+              <w:rPr>
+                <w:sz w:val="20"/>
+                <w:szCs w:val="20"/>
+              </w:rPr>
+            </w:pPr>
+            <w:r>
+              <w:rPr>
+                <w:sz w:val="20"/>
+                <w:szCs w:val="20"/>
+              </w:rPr>
               <w:t>Give report if manager is allowed to get report, if not deny request, prompts to system admin</w:t>
             </w:r>
           </w:p>
@@ -533,16 +1536,31 @@
             <w:tcW w:w="1559" w:type="dxa"/>
           </w:tcPr>
           <w:p>
-            <w:r>
+            <w:pPr>
+              <w:rPr>
+                <w:sz w:val="20"/>
+                <w:szCs w:val="20"/>
+              </w:rPr>
+            </w:pPr>
+            <w:r>
+              <w:rPr>
+                <w:sz w:val="20"/>
+                <w:szCs w:val="20"/>
+              </w:rPr>
               <w:t>Manager</w:t>
             </w:r>
-            <w:bookmarkStart w:id="0" w:name="_GoBack"/>
-            <w:bookmarkEnd w:id="0"/>
           </w:p>
         </w:tc>
       </w:tr>
     </w:tbl>
-    <w:p/>
+    <w:p>
+      <w:pPr>
+        <w:rPr>
+          <w:sz w:val="20"/>
+          <w:szCs w:val="20"/>
+        </w:rPr>
+      </w:pPr>
+    </w:p>
     <w:sectPr>
       <w:pgSz w:w="12240" w:h="15840"/>
       <w:pgMar w:top="1440" w:right="1440" w:bottom="1440" w:left="1440" w:header="720" w:footer="720" w:gutter="0"/>

</xml_diff>